<commit_message>
Actualizando documento y añadiendo pdf
</commit_message>
<xml_diff>
--- a/Informe CE2.docx
+++ b/Informe CE2.docx
@@ -113,8 +113,21 @@
         <w:jc w:val="center"/>
       </w:pPr>
       <w:r>
-        <w:t>Richard Franceny Cuesta Puenganan</w:t>
-      </w:r>
+        <w:t xml:space="preserve">Richard </w:t>
+      </w:r>
+      <w:proofErr w:type="spellStart"/>
+      <w:r>
+        <w:t>Franceny</w:t>
+      </w:r>
+      <w:proofErr w:type="spellEnd"/>
+      <w:r>
+        <w:t xml:space="preserve"> Cuesta </w:t>
+      </w:r>
+      <w:proofErr w:type="spellStart"/>
+      <w:r>
+        <w:t>Puenganan</w:t>
+      </w:r>
+      <w:proofErr w:type="spellEnd"/>
     </w:p>
     <w:p>
       <w:pPr>
@@ -685,9 +698,11 @@
         </w:pBdr>
         <w:spacing w:after="0"/>
       </w:pPr>
+      <w:proofErr w:type="spellStart"/>
       <w:r>
         <w:t>Speedup</w:t>
       </w:r>
+      <w:proofErr w:type="spellEnd"/>
       <w:r>
         <w:tab/>
       </w:r>
@@ -751,8 +766,13 @@
         </w:pBdr>
         <w:spacing w:after="0"/>
       </w:pPr>
-      <w:r>
-        <w:t>OpenMP                                                                                                         4</w:t>
+      <w:proofErr w:type="spellStart"/>
+      <w:r>
+        <w:t>OpenMP</w:t>
+      </w:r>
+      <w:proofErr w:type="spellEnd"/>
+      <w:r>
+        <w:t xml:space="preserve">                                                                                                         4</w:t>
       </w:r>
     </w:p>
     <w:p>
@@ -969,7 +989,15 @@
         <w:spacing w:after="0"/>
       </w:pPr>
       <w:r>
-        <w:t>Resultados de la Ejecución Secuencial (OpenMP)</w:t>
+        <w:t>Resultados de la Ejecución Secuencial (</w:t>
+      </w:r>
+      <w:proofErr w:type="spellStart"/>
+      <w:r>
+        <w:t>OpenMP</w:t>
+      </w:r>
+      <w:proofErr w:type="spellEnd"/>
+      <w:r>
+        <w:t>)</w:t>
       </w:r>
       <w:r>
         <w:tab/>
@@ -995,7 +1023,15 @@
         <w:spacing w:after="0" w:line="276" w:lineRule="auto"/>
       </w:pPr>
       <w:r>
-        <w:t>Resultados de Ejecución Montecarlo con Hilos (OpenMP)</w:t>
+        <w:t>Resultados de Ejecución Montecarlo con Hilos (</w:t>
+      </w:r>
+      <w:proofErr w:type="spellStart"/>
+      <w:r>
+        <w:t>OpenMP</w:t>
+      </w:r>
+      <w:proofErr w:type="spellEnd"/>
+      <w:r>
+        <w:t>)</w:t>
       </w:r>
       <w:r>
         <w:tab/>
@@ -1126,7 +1162,15 @@
         <w:spacing w:after="0" w:line="276" w:lineRule="auto"/>
       </w:pPr>
       <w:r>
-        <w:t xml:space="preserve">Resultados de la Ejecución por Procesos (OpenMP) </w:t>
+        <w:t>Resultados de la Ejecución por Procesos (</w:t>
+      </w:r>
+      <w:proofErr w:type="spellStart"/>
+      <w:r>
+        <w:t>OpenMP</w:t>
+      </w:r>
+      <w:proofErr w:type="spellEnd"/>
+      <w:r>
+        <w:t xml:space="preserve">) </w:t>
       </w:r>
       <w:r>
         <w:tab/>
@@ -1320,7 +1364,23 @@
     <w:p>
       <w:r>
         <w:lastRenderedPageBreak/>
-        <w:t>Este informe aborda la multiplicación de matrices como un problema de alto rendimiento, analizando su complejidad computacional y explorando la programación paralela utilizando hilos. El objetivo es optimizar el rendimiento del algoritmo de multiplicación matricial mediante la ejecución paralela en una máquina específica utilizando OpenMP (Open Multi-Processing) que es una interfaz de programación de aplicaciones (API) que se utiliza para programar aplicaciones que requieren procesamiento paralelo y concurrencia en sistemas multiprocesadores o multiprocesos. Se realizan pruebas con diferentes cantidades de hilos y se evalúa el speedup obtenido.</w:t>
+        <w:t xml:space="preserve">Este informe aborda la multiplicación de matrices como un problema de alto rendimiento, analizando su complejidad computacional y explorando la programación paralela utilizando hilos. El objetivo es optimizar el rendimiento del algoritmo de multiplicación matricial mediante la ejecución paralela en una máquina específica utilizando </w:t>
+      </w:r>
+      <w:proofErr w:type="spellStart"/>
+      <w:r>
+        <w:t>OpenMP</w:t>
+      </w:r>
+      <w:proofErr w:type="spellEnd"/>
+      <w:r>
+        <w:t xml:space="preserve"> (Open Multi-Processing) que es una interfaz de programación de aplicaciones (API) que se utiliza para programar aplicaciones que requieren procesamiento paralelo y concurrencia en sistemas multiprocesadores o multiprocesos. Se realizan pruebas con diferentes cantidades de hilos y se evalúa el </w:t>
+      </w:r>
+      <w:proofErr w:type="spellStart"/>
+      <w:r>
+        <w:t>speedup</w:t>
+      </w:r>
+      <w:proofErr w:type="spellEnd"/>
+      <w:r>
+        <w:t xml:space="preserve"> obtenido.</w:t>
       </w:r>
     </w:p>
     <w:p>
@@ -1464,16 +1524,26 @@
           <w:b/>
         </w:rPr>
       </w:pPr>
+      <w:proofErr w:type="spellStart"/>
       <w:r>
         <w:rPr>
           <w:b/>
         </w:rPr>
         <w:t>Speedup</w:t>
       </w:r>
+      <w:proofErr w:type="spellEnd"/>
     </w:p>
     <w:p>
       <w:r>
-        <w:t>El speedup es una medida de cuánto mejora el rendimiento al utilizar paralelismo en comparación con la ejecución secuencial. Se calcula como el tiempo de ejecución secuencial dividido por el tiempo de ejecución paralela.</w:t>
+        <w:t xml:space="preserve">El </w:t>
+      </w:r>
+      <w:proofErr w:type="spellStart"/>
+      <w:r>
+        <w:t>speedup</w:t>
+      </w:r>
+      <w:proofErr w:type="spellEnd"/>
+      <w:r>
+        <w:t xml:space="preserve"> es una medida de cuánto mejora el rendimiento al utilizar paralelismo en comparación con la ejecución secuencial. Se calcula como el tiempo de ejecución secuencial dividido por el tiempo de ejecución paralela.</w:t>
       </w:r>
     </w:p>
     <w:p>
@@ -1529,25 +1599,56 @@
           <w:b/>
         </w:rPr>
       </w:pPr>
+      <w:proofErr w:type="spellStart"/>
       <w:r>
         <w:rPr>
           <w:b/>
         </w:rPr>
         <w:t>OpenMP</w:t>
       </w:r>
+      <w:proofErr w:type="spellEnd"/>
     </w:p>
     <w:p>
-      <w:r>
-        <w:t>OpenMP (Open Multi-Processing) es una interfaz de programación de aplicaciones (API) que se utiliza para programar aplicaciones que requieren procesamiento paralelo y concurrencia en sistemas multiprocesadores o multiprocesos. OpenMP se utiliza comúnmente en aplicaciones científicas y de ingeniería donde es beneficioso dividir tareas en múltiples hilos de ejecución para acelerar el rendimiento.</w:t>
+      <w:proofErr w:type="spellStart"/>
+      <w:r>
+        <w:t>OpenMP</w:t>
+      </w:r>
+      <w:proofErr w:type="spellEnd"/>
+      <w:r>
+        <w:t xml:space="preserve"> (Open Multi-Processing) es una interfaz de programación de aplicaciones (API) que se utiliza para programar aplicaciones que requieren procesamiento paralelo y concurrencia en sistemas multiprocesadores o multiprocesos. </w:t>
+      </w:r>
+      <w:proofErr w:type="spellStart"/>
+      <w:r>
+        <w:t>OpenMP</w:t>
+      </w:r>
+      <w:proofErr w:type="spellEnd"/>
+      <w:r>
+        <w:t xml:space="preserve"> se utiliza comúnmente en aplicaciones científicas y de ingeniería donde es beneficioso dividir tareas en múltiples hilos de ejecución para acelerar el rendimiento.</w:t>
       </w:r>
     </w:p>
     <w:p>
       <w:r>
-        <w:t xml:space="preserve">En esencia, OpenMP simplifica el desarrollo de software paralelo al permitir a los programadores especificar regiones de código que se ejecutarán en paralelo utilizando </w:t>
+        <w:t xml:space="preserve">En esencia, </w:t>
+      </w:r>
+      <w:proofErr w:type="spellStart"/>
+      <w:r>
+        <w:t>OpenMP</w:t>
+      </w:r>
+      <w:proofErr w:type="spellEnd"/>
+      <w:r>
+        <w:t xml:space="preserve"> simplifica el desarrollo de software paralelo al permitir a los programadores especificar regiones de código que se ejecutarán en paralelo utilizando </w:t>
       </w:r>
       <w:r>
         <w:lastRenderedPageBreak/>
-        <w:t>múltiples hilos o procesadores. Proporciona directivas y funciones para aprovechar al máximo el hardware paralelo disponible, como CPUs multinúcleo.</w:t>
+        <w:t xml:space="preserve">múltiples hilos o procesadores. Proporciona directivas y funciones para aprovechar al máximo el hardware paralelo disponible, como </w:t>
+      </w:r>
+      <w:proofErr w:type="spellStart"/>
+      <w:r>
+        <w:t>CPUs</w:t>
+      </w:r>
+      <w:proofErr w:type="spellEnd"/>
+      <w:r>
+        <w:t xml:space="preserve"> multinúcleo.</w:t>
       </w:r>
     </w:p>
     <w:p/>
@@ -1604,7 +1705,15 @@
     </w:p>
     <w:p>
       <w:r>
-        <w:t>● Procesador: Intel(R) Core(TM) i9-10900</w:t>
+        <w:t xml:space="preserve">● Procesador: Intel(R) </w:t>
+      </w:r>
+      <w:proofErr w:type="gramStart"/>
+      <w:r>
+        <w:t>Core(</w:t>
+      </w:r>
+      <w:proofErr w:type="gramEnd"/>
+      <w:r>
+        <w:t>TM) i9-10900</w:t>
       </w:r>
     </w:p>
     <w:p>
@@ -1629,7 +1738,15 @@
     </w:p>
     <w:p>
       <w:r>
-        <w:t>● Ram 7.6GB DDR4 @ 2400 MHz</w:t>
+        <w:t xml:space="preserve">● </w:t>
+      </w:r>
+      <w:proofErr w:type="spellStart"/>
+      <w:r>
+        <w:t>Ram</w:t>
+      </w:r>
+      <w:proofErr w:type="spellEnd"/>
+      <w:r>
+        <w:t xml:space="preserve"> 7.6GB DDR4 @ 2400 MHz</w:t>
       </w:r>
     </w:p>
     <w:p>
@@ -4121,7 +4238,15 @@
     </w:p>
     <w:p>
       <w:r>
-        <w:t>Se realizan pruebas utilizando diferentes cantidades de hilos (2, 8 y 32). Se mide el tiempo de CPU para cada configuración y se calcula el speedup obtenido en comparación con la ejecución secuencial.</w:t>
+        <w:t xml:space="preserve">Se realizan pruebas utilizando diferentes cantidades de hilos (2, 8 y 32). Se mide el tiempo de CPU para cada configuración y se calcula el </w:t>
+      </w:r>
+      <w:proofErr w:type="spellStart"/>
+      <w:r>
+        <w:t>speedup</w:t>
+      </w:r>
+      <w:proofErr w:type="spellEnd"/>
+      <w:r>
+        <w:t xml:space="preserve"> obtenido en comparación con la ejecución secuencial.</w:t>
       </w:r>
     </w:p>
     <w:p>
@@ -6544,6 +6669,7 @@
                 <w:szCs w:val="20"/>
               </w:rPr>
             </w:pPr>
+            <w:proofErr w:type="spellStart"/>
             <w:r>
               <w:rPr>
                 <w:rFonts w:ascii="Arial" w:eastAsia="Arial" w:hAnsi="Arial" w:cs="Arial"/>
@@ -6554,6 +6680,7 @@
               </w:rPr>
               <w:t>Speedup</w:t>
             </w:r>
+            <w:proofErr w:type="spellEnd"/>
           </w:p>
         </w:tc>
         <w:tc>
@@ -9111,6 +9238,7 @@
                 <w:szCs w:val="20"/>
               </w:rPr>
             </w:pPr>
+            <w:proofErr w:type="spellStart"/>
             <w:r>
               <w:rPr>
                 <w:rFonts w:ascii="Arial" w:eastAsia="Arial" w:hAnsi="Arial" w:cs="Arial"/>
@@ -9121,6 +9249,7 @@
               </w:rPr>
               <w:t>Speedup</w:t>
             </w:r>
+            <w:proofErr w:type="spellEnd"/>
           </w:p>
         </w:tc>
         <w:tc>
@@ -11679,6 +11808,7 @@
                 <w:szCs w:val="20"/>
               </w:rPr>
             </w:pPr>
+            <w:proofErr w:type="spellStart"/>
             <w:r>
               <w:rPr>
                 <w:rFonts w:ascii="Arial" w:eastAsia="Arial" w:hAnsi="Arial" w:cs="Arial"/>
@@ -11689,6 +11819,7 @@
               </w:rPr>
               <w:t>Speedup</w:t>
             </w:r>
+            <w:proofErr w:type="spellEnd"/>
           </w:p>
         </w:tc>
         <w:tc>
@@ -14279,6 +14410,7 @@
                 <w:szCs w:val="20"/>
               </w:rPr>
             </w:pPr>
+            <w:proofErr w:type="spellStart"/>
             <w:r>
               <w:rPr>
                 <w:rFonts w:ascii="Arial" w:eastAsia="Arial" w:hAnsi="Arial" w:cs="Arial"/>
@@ -14289,6 +14421,7 @@
               </w:rPr>
               <w:t>Speedup</w:t>
             </w:r>
+            <w:proofErr w:type="spellEnd"/>
           </w:p>
         </w:tc>
         <w:tc>
@@ -14670,7 +14803,15 @@
       </w:pPr>
       <w:r>
         <w:lastRenderedPageBreak/>
-        <w:t>Como era de esperar, los tiempos de ejecución aumentan a medida que el tamaño de la matriz crece. Este comportamiento es consistente con la complejidad computacional de la multiplicación de matrices, que es O(N^3 ).</w:t>
+        <w:t xml:space="preserve">Como era de esperar, los tiempos de ejecución aumentan a medida que el tamaño de la matriz crece. Este comportamiento es consistente con la complejidad computacional de la multiplicación de matrices, que es </w:t>
+      </w:r>
+      <w:proofErr w:type="gramStart"/>
+      <w:r>
+        <w:t>O(</w:t>
+      </w:r>
+      <w:proofErr w:type="gramEnd"/>
+      <w:r>
+        <w:t>N^3 ).</w:t>
       </w:r>
     </w:p>
     <w:p>
@@ -14693,7 +14834,15 @@
         </w:numPr>
       </w:pPr>
       <w:r>
-        <w:t>Aunque el código implementa programación paralela usando OpenMP, los resultados actuales no muestran una mejora significativa en el rendimiento en comparación con la ejecución secuencial.</w:t>
+        <w:t xml:space="preserve">Aunque el código implementa programación paralela usando </w:t>
+      </w:r>
+      <w:proofErr w:type="spellStart"/>
+      <w:r>
+        <w:t>OpenMP</w:t>
+      </w:r>
+      <w:proofErr w:type="spellEnd"/>
+      <w:r>
+        <w:t>, los resultados actuales no muestran una mejora significativa en el rendimiento en comparación con la ejecución secuencial.</w:t>
       </w:r>
     </w:p>
     <w:p>
@@ -14718,7 +14867,15 @@
         <w:spacing w:after="0"/>
       </w:pPr>
       <w:r>
-        <w:t>Se observa un buen SpeedUp para matrices de tamaño moderado, indicando una mejora significativa en el rendimiento en comparación con la ejecución secuencial.</w:t>
+        <w:t xml:space="preserve">Se observa un buen </w:t>
+      </w:r>
+      <w:proofErr w:type="spellStart"/>
+      <w:r>
+        <w:t>SpeedUp</w:t>
+      </w:r>
+      <w:proofErr w:type="spellEnd"/>
+      <w:r>
+        <w:t xml:space="preserve"> para matrices de tamaño moderado, indicando una mejora significativa en el rendimiento en comparación con la ejecución secuencial.</w:t>
       </w:r>
     </w:p>
     <w:p>
@@ -14754,7 +14911,15 @@
         <w:spacing w:after="0"/>
       </w:pPr>
       <w:r>
-        <w:t>Se observa un excelente rendimiento con 8 hilos para matrices de todos los tamaños, mostrando un SpeedUp significativo en comparación con la ejecución secuencial.</w:t>
+        <w:t xml:space="preserve">Se observa un excelente rendimiento con 8 hilos para matrices de todos los tamaños, mostrando un </w:t>
+      </w:r>
+      <w:proofErr w:type="spellStart"/>
+      <w:r>
+        <w:t>SpeedUp</w:t>
+      </w:r>
+      <w:proofErr w:type="spellEnd"/>
+      <w:r>
+        <w:t xml:space="preserve"> significativo en comparación con la ejecución secuencial.</w:t>
       </w:r>
     </w:p>
     <w:p>
@@ -14790,7 +14955,15 @@
         <w:spacing w:after="0"/>
       </w:pPr>
       <w:r>
-        <w:t xml:space="preserve">Para matrices más pequeñas, el rendimiento con 32 hilos es excepcional, mostrando un SpeedUp significativamente alto, sin embargo, para matrices más grandes (especialmente 1000000000), el rendimiento disminuye y, en algunos casos, es incluso más lento que la ejecución secuencial. Esto sugiere que 32 hilos pueden ser demasiados para conjuntos de datos muy grandes, posiblemente debido a la sobrecarga asociada con la administración de múltiples hilos y la competencia por </w:t>
+        <w:t xml:space="preserve">Para matrices más pequeñas, el rendimiento con 32 hilos es excepcional, mostrando un </w:t>
+      </w:r>
+      <w:proofErr w:type="spellStart"/>
+      <w:r>
+        <w:t>SpeedUp</w:t>
+      </w:r>
+      <w:proofErr w:type="spellEnd"/>
+      <w:r>
+        <w:t xml:space="preserve"> significativamente alto, sin embargo, para matrices más grandes (especialmente 1000000000), el rendimiento disminuye y, en algunos casos, es incluso más lento que la ejecución secuencial. Esto sugiere que 32 hilos pueden ser demasiados para conjuntos de datos muy grandes, posiblemente debido a la sobrecarga asociada con la administración de múltiples hilos y la competencia por </w:t>
       </w:r>
       <w:r>
         <w:lastRenderedPageBreak/>
@@ -14809,7 +14982,15 @@
         <w:spacing w:after="0"/>
       </w:pPr>
       <w:r>
-        <w:t>Para procesos se observa un buen SpeedUp para matrices de tamaño moderado (1000000 y 10000000), indicando una mejora significativa en el rendimiento en comparación con la ejecución secuencial.</w:t>
+        <w:t xml:space="preserve">Para procesos se observa un buen </w:t>
+      </w:r>
+      <w:proofErr w:type="spellStart"/>
+      <w:r>
+        <w:t>SpeedUp</w:t>
+      </w:r>
+      <w:proofErr w:type="spellEnd"/>
+      <w:r>
+        <w:t xml:space="preserve"> para matrices de tamaño moderado (1000000 y 10000000), indicando una mejora significativa en el rendimiento en comparación con la ejecución secuencial.</w:t>
       </w:r>
     </w:p>
     <w:p>
@@ -14821,7 +15002,15 @@
         <w:spacing w:after="0"/>
       </w:pPr>
       <w:r>
-        <w:t>Para matrices más grandes (100000000 y 1000000000), el SpeedUp disminuye, y en el caso de 1000000000, es incluso menor que 1, indicando que la implementación con dos procesos no mejora el rendimiento en comparación con la ejecución secuencial. Este comportamiento podría deberse a la sobrecarga asociada con la gestión de procesos y la comunicación entre ellos.</w:t>
+        <w:t xml:space="preserve">Para matrices más grandes (100000000 y 1000000000), el </w:t>
+      </w:r>
+      <w:proofErr w:type="spellStart"/>
+      <w:r>
+        <w:t>SpeedUp</w:t>
+      </w:r>
+      <w:proofErr w:type="spellEnd"/>
+      <w:r>
+        <w:t xml:space="preserve"> disminuye, y en el caso de 1000000000, es incluso menor que 1, indicando que la implementación con dos procesos no mejora el rendimiento en comparación con la ejecución secuencial. Este comportamiento podría deberse a la sobrecarga asociada con la gestión de procesos y la comunicación entre ellos.</w:t>
       </w:r>
     </w:p>
     <w:p>

</xml_diff>